<commit_message>
Zavrsen prototip i malo promenjen SSU
</commit_message>
<xml_diff>
--- a/2. SSU/1.Registrovanje korisnika.docx
+++ b/2. SSU/1.Registrovanje korisnika.docx
@@ -9,12 +9,42 @@
           <w:rFonts w:ascii="Abadi" w:hAnsi="Abadi" w:cs="Times New Roman"/>
         </w:rPr>
       </w:pPr>
+      <w:proofErr w:type="spellStart"/>
       <w:r>
         <w:rPr>
           <w:rFonts w:ascii="Abadi" w:hAnsi="Abadi" w:cs="Times New Roman"/>
         </w:rPr>
-        <w:t>Електротехнички факултет у Београду</w:t>
-      </w:r>
+        <w:t>Електротехнички</w:t>
+      </w:r>
+      <w:proofErr w:type="spellEnd"/>
+      <w:r>
+        <w:rPr>
+          <w:rFonts w:ascii="Abadi" w:hAnsi="Abadi" w:cs="Times New Roman"/>
+        </w:rPr>
+        <w:t xml:space="preserve"> </w:t>
+      </w:r>
+      <w:proofErr w:type="spellStart"/>
+      <w:r>
+        <w:rPr>
+          <w:rFonts w:ascii="Abadi" w:hAnsi="Abadi" w:cs="Times New Roman"/>
+        </w:rPr>
+        <w:t>факултет</w:t>
+      </w:r>
+      <w:proofErr w:type="spellEnd"/>
+      <w:r>
+        <w:rPr>
+          <w:rFonts w:ascii="Abadi" w:hAnsi="Abadi" w:cs="Times New Roman"/>
+        </w:rPr>
+        <w:t xml:space="preserve"> у </w:t>
+      </w:r>
+      <w:proofErr w:type="spellStart"/>
+      <w:r>
+        <w:rPr>
+          <w:rFonts w:ascii="Abadi" w:hAnsi="Abadi" w:cs="Times New Roman"/>
+        </w:rPr>
+        <w:t>Београду</w:t>
+      </w:r>
+      <w:proofErr w:type="spellEnd"/>
     </w:p>
     <w:p>
       <w:pPr>
@@ -23,11 +53,47 @@
           <w:rFonts w:cs="Times New Roman"/>
         </w:rPr>
       </w:pPr>
+      <w:proofErr w:type="spellStart"/>
       <w:r>
         <w:rPr>
           <w:rFonts w:ascii="Abadi" w:hAnsi="Abadi" w:cs="Times New Roman"/>
         </w:rPr>
-        <w:t>Принципи софтверског инжењерства (СИ3ПСИ)</w:t>
+        <w:t>Принципи</w:t>
+      </w:r>
+      <w:proofErr w:type="spellEnd"/>
+      <w:r>
+        <w:rPr>
+          <w:rFonts w:ascii="Abadi" w:hAnsi="Abadi" w:cs="Times New Roman"/>
+        </w:rPr>
+        <w:t xml:space="preserve"> </w:t>
+      </w:r>
+      <w:proofErr w:type="spellStart"/>
+      <w:r>
+        <w:rPr>
+          <w:rFonts w:ascii="Abadi" w:hAnsi="Abadi" w:cs="Times New Roman"/>
+        </w:rPr>
+        <w:t>софтверског</w:t>
+      </w:r>
+      <w:proofErr w:type="spellEnd"/>
+      <w:r>
+        <w:rPr>
+          <w:rFonts w:ascii="Abadi" w:hAnsi="Abadi" w:cs="Times New Roman"/>
+        </w:rPr>
+        <w:t xml:space="preserve"> </w:t>
+      </w:r>
+      <w:proofErr w:type="spellStart"/>
+      <w:r>
+        <w:rPr>
+          <w:rFonts w:ascii="Abadi" w:hAnsi="Abadi" w:cs="Times New Roman"/>
+        </w:rPr>
+        <w:t>инжењерства</w:t>
+      </w:r>
+      <w:proofErr w:type="spellEnd"/>
+      <w:r>
+        <w:rPr>
+          <w:rFonts w:ascii="Abadi" w:hAnsi="Abadi" w:cs="Times New Roman"/>
+        </w:rPr>
+        <w:t xml:space="preserve"> (СИ3ПСИ)</w:t>
       </w:r>
     </w:p>
     <w:p>
@@ -48,14 +114,34 @@
           <w:szCs w:val="32"/>
         </w:rPr>
       </w:pPr>
+      <w:proofErr w:type="spellStart"/>
       <w:r>
         <w:rPr>
           <w:rFonts w:cs="Times New Roman"/>
           <w:sz w:val="32"/>
           <w:szCs w:val="32"/>
         </w:rPr>
-        <w:t>Пројектни задатак</w:t>
-      </w:r>
+        <w:t>Пројектни</w:t>
+      </w:r>
+      <w:proofErr w:type="spellEnd"/>
+      <w:r>
+        <w:rPr>
+          <w:rFonts w:cs="Times New Roman"/>
+          <w:sz w:val="32"/>
+          <w:szCs w:val="32"/>
+        </w:rPr>
+        <w:t xml:space="preserve"> </w:t>
+      </w:r>
+      <w:proofErr w:type="spellStart"/>
+      <w:r>
+        <w:rPr>
+          <w:rFonts w:cs="Times New Roman"/>
+          <w:sz w:val="32"/>
+          <w:szCs w:val="32"/>
+        </w:rPr>
+        <w:t>задатак</w:t>
+      </w:r>
+      <w:proofErr w:type="spellEnd"/>
     </w:p>
     <w:p>
       <w:pPr>
@@ -259,6 +345,7 @@
           <w:szCs w:val="36"/>
         </w:rPr>
       </w:pPr>
+      <w:proofErr w:type="spellStart"/>
       <w:r>
         <w:rPr>
           <w:rFonts w:asciiTheme="minorHAnsi" w:eastAsia="Yu Mincho Light" w:hAnsiTheme="minorHAnsi" w:cstheme="minorHAnsi"/>
@@ -268,6 +355,7 @@
         </w:rPr>
         <w:t>Спецификација</w:t>
       </w:r>
+      <w:proofErr w:type="spellEnd"/>
       <w:r>
         <w:rPr>
           <w:rFonts w:eastAsia="Yu Mincho Light" w:cstheme="minorHAnsi"/>
@@ -275,8 +363,119 @@
           <w:sz w:val="36"/>
           <w:szCs w:val="36"/>
         </w:rPr>
-        <w:t xml:space="preserve"> сценарија употребе функционалности регистровање новог корисника</w:t>
-      </w:r>
+        <w:t xml:space="preserve"> </w:t>
+      </w:r>
+      <w:proofErr w:type="spellStart"/>
+      <w:r>
+        <w:rPr>
+          <w:rFonts w:eastAsia="Yu Mincho Light" w:cstheme="minorHAnsi"/>
+          <w:b/>
+          <w:sz w:val="36"/>
+          <w:szCs w:val="36"/>
+        </w:rPr>
+        <w:t>сценарија</w:t>
+      </w:r>
+      <w:proofErr w:type="spellEnd"/>
+      <w:r>
+        <w:rPr>
+          <w:rFonts w:eastAsia="Yu Mincho Light" w:cstheme="minorHAnsi"/>
+          <w:b/>
+          <w:sz w:val="36"/>
+          <w:szCs w:val="36"/>
+        </w:rPr>
+        <w:t xml:space="preserve"> </w:t>
+      </w:r>
+      <w:proofErr w:type="spellStart"/>
+      <w:r>
+        <w:rPr>
+          <w:rFonts w:eastAsia="Yu Mincho Light" w:cstheme="minorHAnsi"/>
+          <w:b/>
+          <w:sz w:val="36"/>
+          <w:szCs w:val="36"/>
+        </w:rPr>
+        <w:t>употребе</w:t>
+      </w:r>
+      <w:proofErr w:type="spellEnd"/>
+      <w:r>
+        <w:rPr>
+          <w:rFonts w:eastAsia="Yu Mincho Light" w:cstheme="minorHAnsi"/>
+          <w:b/>
+          <w:sz w:val="36"/>
+          <w:szCs w:val="36"/>
+        </w:rPr>
+        <w:t xml:space="preserve"> </w:t>
+      </w:r>
+      <w:proofErr w:type="spellStart"/>
+      <w:r>
+        <w:rPr>
+          <w:rFonts w:eastAsia="Yu Mincho Light" w:cstheme="minorHAnsi"/>
+          <w:b/>
+          <w:sz w:val="36"/>
+          <w:szCs w:val="36"/>
+        </w:rPr>
+        <w:t>функционалности</w:t>
+      </w:r>
+      <w:proofErr w:type="spellEnd"/>
+      <w:r>
+        <w:rPr>
+          <w:rFonts w:eastAsia="Yu Mincho Light" w:cstheme="minorHAnsi"/>
+          <w:b/>
+          <w:sz w:val="36"/>
+          <w:szCs w:val="36"/>
+        </w:rPr>
+        <w:t xml:space="preserve"> </w:t>
+      </w:r>
+      <w:proofErr w:type="spellStart"/>
+      <w:r>
+        <w:rPr>
+          <w:rFonts w:eastAsia="Yu Mincho Light" w:cstheme="minorHAnsi"/>
+          <w:b/>
+          <w:sz w:val="36"/>
+          <w:szCs w:val="36"/>
+        </w:rPr>
+        <w:t>регистровање</w:t>
+      </w:r>
+      <w:proofErr w:type="spellEnd"/>
+      <w:r>
+        <w:rPr>
+          <w:rFonts w:eastAsia="Yu Mincho Light" w:cstheme="minorHAnsi"/>
+          <w:b/>
+          <w:sz w:val="36"/>
+          <w:szCs w:val="36"/>
+        </w:rPr>
+        <w:t xml:space="preserve"> </w:t>
+      </w:r>
+      <w:proofErr w:type="spellStart"/>
+      <w:r>
+        <w:rPr>
+          <w:rFonts w:eastAsia="Yu Mincho Light" w:cstheme="minorHAnsi"/>
+          <w:b/>
+          <w:sz w:val="36"/>
+          <w:szCs w:val="36"/>
+        </w:rPr>
+        <w:t>новог</w:t>
+      </w:r>
+      <w:proofErr w:type="spellEnd"/>
+      <w:r>
+        <w:rPr>
+          <w:rFonts w:eastAsia="Yu Mincho Light" w:cstheme="minorHAnsi"/>
+          <w:b/>
+          <w:sz w:val="36"/>
+          <w:szCs w:val="36"/>
+        </w:rPr>
+        <w:t xml:space="preserve"> </w:t>
+      </w:r>
+      <w:proofErr w:type="spellStart"/>
+      <w:r>
+        <w:rPr>
+          <w:rFonts w:eastAsia="Yu Mincho Light" w:cstheme="minorHAnsi"/>
+          <w:b/>
+          <w:sz w:val="36"/>
+          <w:szCs w:val="36"/>
+        </w:rPr>
+        <w:t>корисника</w:t>
+      </w:r>
+      <w:proofErr w:type="spellEnd"/>
     </w:p>
     <w:p>
       <w:pPr>
@@ -287,13 +486,23 @@
           <w:sz w:val="28"/>
         </w:rPr>
       </w:pPr>
+      <w:proofErr w:type="spellStart"/>
       <w:r>
         <w:rPr>
           <w:rFonts w:eastAsia="Yu Mincho Light" w:cstheme="minorHAnsi"/>
           <w:b/>
           <w:sz w:val="28"/>
         </w:rPr>
-        <w:t>Верзија 1.0</w:t>
+        <w:t>Верзија</w:t>
+      </w:r>
+      <w:proofErr w:type="spellEnd"/>
+      <w:r>
+        <w:rPr>
+          <w:rFonts w:eastAsia="Yu Mincho Light" w:cstheme="minorHAnsi"/>
+          <w:b/>
+          <w:sz w:val="28"/>
+        </w:rPr>
+        <w:t xml:space="preserve"> 1.0</w:t>
       </w:r>
     </w:p>
     <w:p>
@@ -369,10 +578,12 @@
             <w:pPr>
               <w:jc w:val="center"/>
             </w:pPr>
+            <w:proofErr w:type="spellStart"/>
             <w:r>
               <w:lastRenderedPageBreak/>
               <w:t>Датум</w:t>
             </w:r>
+            <w:proofErr w:type="spellEnd"/>
           </w:p>
         </w:tc>
         <w:tc>
@@ -389,9 +600,11 @@
             <w:pPr>
               <w:jc w:val="center"/>
             </w:pPr>
+            <w:proofErr w:type="spellStart"/>
             <w:r>
               <w:t>Верзија</w:t>
             </w:r>
+            <w:proofErr w:type="spellEnd"/>
           </w:p>
         </w:tc>
         <w:tc>
@@ -408,9 +621,19 @@
             <w:pPr>
               <w:jc w:val="center"/>
             </w:pPr>
-            <w:r>
-              <w:t>Места измене</w:t>
-            </w:r>
+            <w:proofErr w:type="spellStart"/>
+            <w:r>
+              <w:t>Места</w:t>
+            </w:r>
+            <w:proofErr w:type="spellEnd"/>
+            <w:r>
+              <w:t xml:space="preserve"> </w:t>
+            </w:r>
+            <w:proofErr w:type="spellStart"/>
+            <w:r>
+              <w:t>измене</w:t>
+            </w:r>
+            <w:proofErr w:type="spellEnd"/>
           </w:p>
         </w:tc>
         <w:tc>
@@ -427,9 +650,11 @@
             <w:pPr>
               <w:jc w:val="center"/>
             </w:pPr>
+            <w:proofErr w:type="spellStart"/>
             <w:r>
               <w:t>Аутор</w:t>
             </w:r>
+            <w:proofErr w:type="spellEnd"/>
           </w:p>
         </w:tc>
       </w:tr>
@@ -455,7 +680,25 @@
               <w:rPr>
                 <w:rFonts w:ascii="Abadi" w:hAnsi="Abadi"/>
               </w:rPr>
-              <w:t>03.04</w:t>
+              <w:t>0</w:t>
+            </w:r>
+            <w:r>
+              <w:rPr>
+                <w:rFonts w:ascii="Abadi" w:hAnsi="Abadi"/>
+              </w:rPr>
+              <w:t>4</w:t>
+            </w:r>
+            <w:r>
+              <w:rPr>
+                <w:rFonts w:ascii="Abadi" w:hAnsi="Abadi"/>
+              </w:rPr>
+              <w:t>.0</w:t>
+            </w:r>
+            <w:r>
+              <w:rPr>
+                <w:rFonts w:ascii="Abadi" w:hAnsi="Abadi"/>
+              </w:rPr>
+              <w:t>3</w:t>
             </w:r>
             <w:r>
               <w:rPr>
@@ -507,24 +750,28 @@
                 <w:rFonts w:ascii="Consolas" w:hAnsi="Consolas"/>
               </w:rPr>
             </w:pPr>
+            <w:proofErr w:type="spellStart"/>
             <w:r>
               <w:rPr>
                 <w:rFonts w:ascii="Consolas" w:hAnsi="Consolas" w:cs="Calibri"/>
               </w:rPr>
               <w:t>Основна</w:t>
             </w:r>
+            <w:proofErr w:type="spellEnd"/>
             <w:r>
               <w:rPr>
                 <w:rFonts w:ascii="Consolas" w:hAnsi="Consolas" w:cs="Calibri"/>
               </w:rPr>
               <w:t xml:space="preserve"> </w:t>
             </w:r>
+            <w:proofErr w:type="spellStart"/>
             <w:r>
               <w:rPr>
                 <w:rFonts w:ascii="Consolas" w:hAnsi="Consolas" w:cs="Calibri"/>
               </w:rPr>
               <w:t>верзија</w:t>
             </w:r>
+            <w:proofErr w:type="spellEnd"/>
           </w:p>
         </w:tc>
         <w:tc>
@@ -542,24 +789,28 @@
               <w:pStyle w:val="DecimalAligned"/>
               <w:spacing w:after="0" w:line="240" w:lineRule="auto"/>
             </w:pPr>
+            <w:proofErr w:type="spellStart"/>
             <w:r>
               <w:rPr>
                 <w:rFonts w:ascii="Consolas" w:hAnsi="Consolas" w:cs="Calibri"/>
               </w:rPr>
               <w:t>Филип</w:t>
             </w:r>
+            <w:proofErr w:type="spellEnd"/>
             <w:r>
               <w:rPr>
                 <w:rFonts w:ascii="Consolas" w:hAnsi="Consolas" w:cs="Calibri"/>
               </w:rPr>
               <w:t xml:space="preserve"> </w:t>
             </w:r>
+            <w:proofErr w:type="spellStart"/>
             <w:r>
               <w:rPr>
                 <w:rFonts w:ascii="Consolas" w:hAnsi="Consolas" w:cs="Calibri"/>
               </w:rPr>
               <w:t>Лазовић</w:t>
             </w:r>
+            <w:proofErr w:type="spellEnd"/>
           </w:p>
         </w:tc>
       </w:tr>
@@ -575,7 +826,19 @@
             </w:tcBorders>
             <w:noWrap/>
           </w:tcPr>
-          <w:p/>
+          <w:p>
+            <w:pPr>
+              <w:rPr>
+                <w:rFonts w:ascii="Abadi" w:hAnsi="Abadi" w:cs="Arial"/>
+              </w:rPr>
+            </w:pPr>
+            <w:r>
+              <w:rPr>
+                <w:rFonts w:ascii="Abadi" w:hAnsi="Abadi" w:cs="Arial"/>
+              </w:rPr>
+              <w:t>08.03.2020.</w:t>
+            </w:r>
+          </w:p>
         </w:tc>
         <w:tc>
           <w:tcPr>
@@ -590,7 +853,16 @@
           <w:p>
             <w:pPr>
               <w:pStyle w:val="DecimalAligned"/>
+              <w:rPr>
+                <w:rFonts w:ascii="Abadi" w:hAnsi="Abadi" w:cs="Arial"/>
+              </w:rPr>
             </w:pPr>
+            <w:r>
+              <w:rPr>
+                <w:rFonts w:ascii="Abadi" w:hAnsi="Abadi" w:cs="Arial"/>
+              </w:rPr>
+              <w:t>2.0</w:t>
+            </w:r>
           </w:p>
         </w:tc>
         <w:tc>
@@ -606,7 +878,18 @@
           <w:p>
             <w:pPr>
               <w:pStyle w:val="DecimalAligned"/>
+              <w:rPr>
+                <w:rFonts w:ascii="Consolas" w:hAnsi="Consolas"/>
+                <w:lang w:val="sr-Cyrl-RS"/>
+              </w:rPr>
             </w:pPr>
+            <w:r>
+              <w:rPr>
+                <w:rFonts w:ascii="Consolas" w:hAnsi="Consolas"/>
+                <w:lang w:val="sr-Cyrl-RS"/>
+              </w:rPr>
+              <w:t>Додато још пар поља у вези кредитне картице</w:t>
+            </w:r>
           </w:p>
         </w:tc>
         <w:tc>
@@ -622,7 +905,20 @@
           <w:p>
             <w:pPr>
               <w:pStyle w:val="DecimalAligned"/>
+              <w:rPr>
+                <w:rFonts w:ascii="Consolas" w:hAnsi="Consolas"/>
+                <w:lang w:val="sr-Cyrl-RS"/>
+              </w:rPr>
             </w:pPr>
+            <w:r>
+              <w:rPr>
+                <w:rFonts w:ascii="Consolas" w:hAnsi="Consolas"/>
+                <w:lang w:val="sr-Cyrl-RS"/>
+              </w:rPr>
+              <w:t>Филип Лазовић</w:t>
+            </w:r>
+            <w:bookmarkStart w:id="0" w:name="_GoBack"/>
+            <w:bookmarkEnd w:id="0"/>
           </w:p>
         </w:tc>
       </w:tr>
@@ -966,12 +1262,12 @@
           <w:pPr>
             <w:pStyle w:val="TOCHeading"/>
           </w:pPr>
+          <w:proofErr w:type="spellStart"/>
           <w:r>
             <w:t>Садржај</w:t>
           </w:r>
+          <w:proofErr w:type="spellEnd"/>
         </w:p>
-        <w:bookmarkStart w:id="0" w:name="_GoBack"/>
-        <w:bookmarkEnd w:id="0"/>
         <w:p>
           <w:pPr>
             <w:pStyle w:val="TOC1"/>
@@ -1990,11 +2286,13 @@
         <w:br w:type="page"/>
       </w:r>
       <w:bookmarkStart w:id="1" w:name="_Toc34449220"/>
+      <w:proofErr w:type="spellStart"/>
       <w:r>
         <w:lastRenderedPageBreak/>
         <w:t>Увод</w:t>
       </w:r>
       <w:bookmarkEnd w:id="1"/>
+      <w:proofErr w:type="spellEnd"/>
     </w:p>
     <w:p>
       <w:pPr>
@@ -2005,10 +2303,12 @@
         </w:numPr>
       </w:pPr>
       <w:bookmarkStart w:id="2" w:name="_Toc34449221"/>
+      <w:proofErr w:type="spellStart"/>
       <w:r>
         <w:t>Резиме</w:t>
       </w:r>
       <w:bookmarkEnd w:id="2"/>
+      <w:proofErr w:type="spellEnd"/>
     </w:p>
     <w:p>
       <w:pPr>
@@ -2020,11 +2320,145 @@
       <w:r>
         <w:t xml:space="preserve"> </w:t>
       </w:r>
-      <w:r>
-        <w:rPr>
-          <w:szCs w:val="24"/>
-        </w:rPr>
-        <w:t>Дефинисање сценарија употребе при регистровању корисника, са примером одговарајућих html страница.</w:t>
+      <w:proofErr w:type="spellStart"/>
+      <w:r>
+        <w:rPr>
+          <w:szCs w:val="24"/>
+        </w:rPr>
+        <w:t>Дефинисање</w:t>
+      </w:r>
+      <w:proofErr w:type="spellEnd"/>
+      <w:r>
+        <w:rPr>
+          <w:szCs w:val="24"/>
+        </w:rPr>
+        <w:t xml:space="preserve"> </w:t>
+      </w:r>
+      <w:proofErr w:type="spellStart"/>
+      <w:r>
+        <w:rPr>
+          <w:szCs w:val="24"/>
+        </w:rPr>
+        <w:t>сценарија</w:t>
+      </w:r>
+      <w:proofErr w:type="spellEnd"/>
+      <w:r>
+        <w:rPr>
+          <w:szCs w:val="24"/>
+        </w:rPr>
+        <w:t xml:space="preserve"> </w:t>
+      </w:r>
+      <w:proofErr w:type="spellStart"/>
+      <w:r>
+        <w:rPr>
+          <w:szCs w:val="24"/>
+        </w:rPr>
+        <w:t>употребе</w:t>
+      </w:r>
+      <w:proofErr w:type="spellEnd"/>
+      <w:r>
+        <w:rPr>
+          <w:szCs w:val="24"/>
+        </w:rPr>
+        <w:t xml:space="preserve"> </w:t>
+      </w:r>
+      <w:proofErr w:type="spellStart"/>
+      <w:r>
+        <w:rPr>
+          <w:szCs w:val="24"/>
+        </w:rPr>
+        <w:t>при</w:t>
+      </w:r>
+      <w:proofErr w:type="spellEnd"/>
+      <w:r>
+        <w:rPr>
+          <w:szCs w:val="24"/>
+        </w:rPr>
+        <w:t xml:space="preserve"> </w:t>
+      </w:r>
+      <w:proofErr w:type="spellStart"/>
+      <w:r>
+        <w:rPr>
+          <w:szCs w:val="24"/>
+        </w:rPr>
+        <w:t>регистровању</w:t>
+      </w:r>
+      <w:proofErr w:type="spellEnd"/>
+      <w:r>
+        <w:rPr>
+          <w:szCs w:val="24"/>
+        </w:rPr>
+        <w:t xml:space="preserve"> </w:t>
+      </w:r>
+      <w:proofErr w:type="spellStart"/>
+      <w:r>
+        <w:rPr>
+          <w:szCs w:val="24"/>
+        </w:rPr>
+        <w:t>корисника</w:t>
+      </w:r>
+      <w:proofErr w:type="spellEnd"/>
+      <w:r>
+        <w:rPr>
+          <w:szCs w:val="24"/>
+        </w:rPr>
+        <w:t xml:space="preserve">, </w:t>
+      </w:r>
+      <w:proofErr w:type="spellStart"/>
+      <w:r>
+        <w:rPr>
+          <w:szCs w:val="24"/>
+        </w:rPr>
+        <w:t>са</w:t>
+      </w:r>
+      <w:proofErr w:type="spellEnd"/>
+      <w:r>
+        <w:rPr>
+          <w:szCs w:val="24"/>
+        </w:rPr>
+        <w:t xml:space="preserve"> </w:t>
+      </w:r>
+      <w:proofErr w:type="spellStart"/>
+      <w:r>
+        <w:rPr>
+          <w:szCs w:val="24"/>
+        </w:rPr>
+        <w:t>примером</w:t>
+      </w:r>
+      <w:proofErr w:type="spellEnd"/>
+      <w:r>
+        <w:rPr>
+          <w:szCs w:val="24"/>
+        </w:rPr>
+        <w:t xml:space="preserve"> </w:t>
+      </w:r>
+      <w:proofErr w:type="spellStart"/>
+      <w:r>
+        <w:rPr>
+          <w:szCs w:val="24"/>
+        </w:rPr>
+        <w:t>одговарајућих</w:t>
+      </w:r>
+      <w:proofErr w:type="spellEnd"/>
+      <w:r>
+        <w:rPr>
+          <w:szCs w:val="24"/>
+        </w:rPr>
+        <w:t xml:space="preserve"> html </w:t>
+      </w:r>
+      <w:proofErr w:type="spellStart"/>
+      <w:r>
+        <w:rPr>
+          <w:szCs w:val="24"/>
+        </w:rPr>
+        <w:t>страница</w:t>
+      </w:r>
+      <w:proofErr w:type="spellEnd"/>
+      <w:r>
+        <w:rPr>
+          <w:szCs w:val="24"/>
+        </w:rPr>
+        <w:t>.</w:t>
       </w:r>
     </w:p>
     <w:p>
@@ -2036,10 +2470,36 @@
         </w:numPr>
       </w:pPr>
       <w:bookmarkStart w:id="3" w:name="_Toc34449222"/>
-      <w:r>
-        <w:t>Намена документа и циљне групе</w:t>
+      <w:proofErr w:type="spellStart"/>
+      <w:r>
+        <w:t>Намена</w:t>
+      </w:r>
+      <w:proofErr w:type="spellEnd"/>
+      <w:r>
+        <w:t xml:space="preserve"> </w:t>
+      </w:r>
+      <w:proofErr w:type="spellStart"/>
+      <w:r>
+        <w:t>документа</w:t>
+      </w:r>
+      <w:proofErr w:type="spellEnd"/>
+      <w:r>
+        <w:t xml:space="preserve"> и </w:t>
+      </w:r>
+      <w:proofErr w:type="spellStart"/>
+      <w:r>
+        <w:t>циљне</w:t>
+      </w:r>
+      <w:proofErr w:type="spellEnd"/>
+      <w:r>
+        <w:t xml:space="preserve"> </w:t>
+      </w:r>
+      <w:proofErr w:type="spellStart"/>
+      <w:r>
+        <w:t>групе</w:t>
       </w:r>
       <w:bookmarkEnd w:id="3"/>
+      <w:proofErr w:type="spellEnd"/>
     </w:p>
     <w:p>
       <w:pPr>
@@ -2048,11 +2508,271 @@
           <w:szCs w:val="24"/>
         </w:rPr>
       </w:pPr>
-      <w:r>
-        <w:rPr>
-          <w:szCs w:val="24"/>
-        </w:rPr>
-        <w:t xml:space="preserve">Документ је намењен члановима пројектног тима за коришћење при развоју и тестирању, а може се користити и при изради упутства за употребу. </w:t>
+      <w:proofErr w:type="spellStart"/>
+      <w:r>
+        <w:rPr>
+          <w:szCs w:val="24"/>
+        </w:rPr>
+        <w:t>Документ</w:t>
+      </w:r>
+      <w:proofErr w:type="spellEnd"/>
+      <w:r>
+        <w:rPr>
+          <w:szCs w:val="24"/>
+        </w:rPr>
+        <w:t xml:space="preserve"> </w:t>
+      </w:r>
+      <w:proofErr w:type="spellStart"/>
+      <w:r>
+        <w:rPr>
+          <w:szCs w:val="24"/>
+        </w:rPr>
+        <w:t>је</w:t>
+      </w:r>
+      <w:proofErr w:type="spellEnd"/>
+      <w:r>
+        <w:rPr>
+          <w:szCs w:val="24"/>
+        </w:rPr>
+        <w:t xml:space="preserve"> </w:t>
+      </w:r>
+      <w:proofErr w:type="spellStart"/>
+      <w:r>
+        <w:rPr>
+          <w:szCs w:val="24"/>
+        </w:rPr>
+        <w:t>намењен</w:t>
+      </w:r>
+      <w:proofErr w:type="spellEnd"/>
+      <w:r>
+        <w:rPr>
+          <w:szCs w:val="24"/>
+        </w:rPr>
+        <w:t xml:space="preserve"> </w:t>
+      </w:r>
+      <w:proofErr w:type="spellStart"/>
+      <w:r>
+        <w:rPr>
+          <w:szCs w:val="24"/>
+        </w:rPr>
+        <w:t>члановима</w:t>
+      </w:r>
+      <w:proofErr w:type="spellEnd"/>
+      <w:r>
+        <w:rPr>
+          <w:szCs w:val="24"/>
+        </w:rPr>
+        <w:t xml:space="preserve"> </w:t>
+      </w:r>
+      <w:proofErr w:type="spellStart"/>
+      <w:r>
+        <w:rPr>
+          <w:szCs w:val="24"/>
+        </w:rPr>
+        <w:t>пројектног</w:t>
+      </w:r>
+      <w:proofErr w:type="spellEnd"/>
+      <w:r>
+        <w:rPr>
+          <w:szCs w:val="24"/>
+        </w:rPr>
+        <w:t xml:space="preserve"> </w:t>
+      </w:r>
+      <w:proofErr w:type="spellStart"/>
+      <w:r>
+        <w:rPr>
+          <w:szCs w:val="24"/>
+        </w:rPr>
+        <w:t>тима</w:t>
+      </w:r>
+      <w:proofErr w:type="spellEnd"/>
+      <w:r>
+        <w:rPr>
+          <w:szCs w:val="24"/>
+        </w:rPr>
+        <w:t xml:space="preserve"> </w:t>
+      </w:r>
+      <w:proofErr w:type="spellStart"/>
+      <w:r>
+        <w:rPr>
+          <w:szCs w:val="24"/>
+        </w:rPr>
+        <w:t>за</w:t>
+      </w:r>
+      <w:proofErr w:type="spellEnd"/>
+      <w:r>
+        <w:rPr>
+          <w:szCs w:val="24"/>
+        </w:rPr>
+        <w:t xml:space="preserve"> </w:t>
+      </w:r>
+      <w:proofErr w:type="spellStart"/>
+      <w:r>
+        <w:rPr>
+          <w:szCs w:val="24"/>
+        </w:rPr>
+        <w:t>коришћење</w:t>
+      </w:r>
+      <w:proofErr w:type="spellEnd"/>
+      <w:r>
+        <w:rPr>
+          <w:szCs w:val="24"/>
+        </w:rPr>
+        <w:t xml:space="preserve"> </w:t>
+      </w:r>
+      <w:proofErr w:type="spellStart"/>
+      <w:r>
+        <w:rPr>
+          <w:szCs w:val="24"/>
+        </w:rPr>
+        <w:t>при</w:t>
+      </w:r>
+      <w:proofErr w:type="spellEnd"/>
+      <w:r>
+        <w:rPr>
+          <w:szCs w:val="24"/>
+        </w:rPr>
+        <w:t xml:space="preserve"> </w:t>
+      </w:r>
+      <w:proofErr w:type="spellStart"/>
+      <w:r>
+        <w:rPr>
+          <w:szCs w:val="24"/>
+        </w:rPr>
+        <w:t>развоју</w:t>
+      </w:r>
+      <w:proofErr w:type="spellEnd"/>
+      <w:r>
+        <w:rPr>
+          <w:szCs w:val="24"/>
+        </w:rPr>
+        <w:t xml:space="preserve"> и </w:t>
+      </w:r>
+      <w:proofErr w:type="spellStart"/>
+      <w:r>
+        <w:rPr>
+          <w:szCs w:val="24"/>
+        </w:rPr>
+        <w:t>тестирању</w:t>
+      </w:r>
+      <w:proofErr w:type="spellEnd"/>
+      <w:r>
+        <w:rPr>
+          <w:szCs w:val="24"/>
+        </w:rPr>
+        <w:t xml:space="preserve">, а </w:t>
+      </w:r>
+      <w:proofErr w:type="spellStart"/>
+      <w:r>
+        <w:rPr>
+          <w:szCs w:val="24"/>
+        </w:rPr>
+        <w:t>може</w:t>
+      </w:r>
+      <w:proofErr w:type="spellEnd"/>
+      <w:r>
+        <w:rPr>
+          <w:szCs w:val="24"/>
+        </w:rPr>
+        <w:t xml:space="preserve"> </w:t>
+      </w:r>
+      <w:proofErr w:type="spellStart"/>
+      <w:r>
+        <w:rPr>
+          <w:szCs w:val="24"/>
+        </w:rPr>
+        <w:t>се</w:t>
+      </w:r>
+      <w:proofErr w:type="spellEnd"/>
+      <w:r>
+        <w:rPr>
+          <w:szCs w:val="24"/>
+        </w:rPr>
+        <w:t xml:space="preserve"> </w:t>
+      </w:r>
+      <w:proofErr w:type="spellStart"/>
+      <w:r>
+        <w:rPr>
+          <w:szCs w:val="24"/>
+        </w:rPr>
+        <w:t>користити</w:t>
+      </w:r>
+      <w:proofErr w:type="spellEnd"/>
+      <w:r>
+        <w:rPr>
+          <w:szCs w:val="24"/>
+        </w:rPr>
+        <w:t xml:space="preserve"> и </w:t>
+      </w:r>
+      <w:proofErr w:type="spellStart"/>
+      <w:r>
+        <w:rPr>
+          <w:szCs w:val="24"/>
+        </w:rPr>
+        <w:t>при</w:t>
+      </w:r>
+      <w:proofErr w:type="spellEnd"/>
+      <w:r>
+        <w:rPr>
+          <w:szCs w:val="24"/>
+        </w:rPr>
+        <w:t xml:space="preserve"> </w:t>
+      </w:r>
+      <w:proofErr w:type="spellStart"/>
+      <w:r>
+        <w:rPr>
+          <w:szCs w:val="24"/>
+        </w:rPr>
+        <w:t>изради</w:t>
+      </w:r>
+      <w:proofErr w:type="spellEnd"/>
+      <w:r>
+        <w:rPr>
+          <w:szCs w:val="24"/>
+        </w:rPr>
+        <w:t xml:space="preserve"> </w:t>
+      </w:r>
+      <w:proofErr w:type="spellStart"/>
+      <w:r>
+        <w:rPr>
+          <w:szCs w:val="24"/>
+        </w:rPr>
+        <w:t>упутства</w:t>
+      </w:r>
+      <w:proofErr w:type="spellEnd"/>
+      <w:r>
+        <w:rPr>
+          <w:szCs w:val="24"/>
+        </w:rPr>
+        <w:t xml:space="preserve"> </w:t>
+      </w:r>
+      <w:proofErr w:type="spellStart"/>
+      <w:r>
+        <w:rPr>
+          <w:szCs w:val="24"/>
+        </w:rPr>
+        <w:t>за</w:t>
+      </w:r>
+      <w:proofErr w:type="spellEnd"/>
+      <w:r>
+        <w:rPr>
+          <w:szCs w:val="24"/>
+        </w:rPr>
+        <w:t xml:space="preserve"> </w:t>
+      </w:r>
+      <w:proofErr w:type="spellStart"/>
+      <w:r>
+        <w:rPr>
+          <w:szCs w:val="24"/>
+        </w:rPr>
+        <w:t>употребу</w:t>
+      </w:r>
+      <w:proofErr w:type="spellEnd"/>
+      <w:r>
+        <w:rPr>
+          <w:szCs w:val="24"/>
+        </w:rPr>
+        <w:t xml:space="preserve">. </w:t>
       </w:r>
     </w:p>
     <w:p>
@@ -2064,10 +2784,12 @@
         </w:numPr>
       </w:pPr>
       <w:bookmarkStart w:id="4" w:name="_Toc34449223"/>
+      <w:proofErr w:type="spellStart"/>
       <w:r>
         <w:t>Референце</w:t>
       </w:r>
       <w:bookmarkEnd w:id="4"/>
+      <w:proofErr w:type="spellEnd"/>
       <w:r>
         <w:t xml:space="preserve"> </w:t>
       </w:r>
@@ -2083,8 +2805,30 @@
         <w:rPr>
           <w:szCs w:val="24"/>
         </w:rPr>
-        <w:t>1.  Пројекти задатак</w:t>
-      </w:r>
+        <w:t xml:space="preserve">1.  </w:t>
+      </w:r>
+      <w:proofErr w:type="spellStart"/>
+      <w:r>
+        <w:rPr>
+          <w:szCs w:val="24"/>
+        </w:rPr>
+        <w:t>Пројекти</w:t>
+      </w:r>
+      <w:proofErr w:type="spellEnd"/>
+      <w:r>
+        <w:rPr>
+          <w:szCs w:val="24"/>
+        </w:rPr>
+        <w:t xml:space="preserve"> </w:t>
+      </w:r>
+      <w:proofErr w:type="spellStart"/>
+      <w:r>
+        <w:rPr>
+          <w:szCs w:val="24"/>
+        </w:rPr>
+        <w:t>задатак</w:t>
+      </w:r>
+      <w:proofErr w:type="spellEnd"/>
     </w:p>
     <w:p>
       <w:pPr>
@@ -2097,8 +2841,100 @@
         <w:rPr>
           <w:szCs w:val="24"/>
         </w:rPr>
-        <w:t>2.  Упутство за писање спецификације сценарија употребе функционалности</w:t>
-      </w:r>
+        <w:t xml:space="preserve">2.  </w:t>
+      </w:r>
+      <w:proofErr w:type="spellStart"/>
+      <w:r>
+        <w:rPr>
+          <w:szCs w:val="24"/>
+        </w:rPr>
+        <w:t>Упутство</w:t>
+      </w:r>
+      <w:proofErr w:type="spellEnd"/>
+      <w:r>
+        <w:rPr>
+          <w:szCs w:val="24"/>
+        </w:rPr>
+        <w:t xml:space="preserve"> </w:t>
+      </w:r>
+      <w:proofErr w:type="spellStart"/>
+      <w:r>
+        <w:rPr>
+          <w:szCs w:val="24"/>
+        </w:rPr>
+        <w:t>за</w:t>
+      </w:r>
+      <w:proofErr w:type="spellEnd"/>
+      <w:r>
+        <w:rPr>
+          <w:szCs w:val="24"/>
+        </w:rPr>
+        <w:t xml:space="preserve"> </w:t>
+      </w:r>
+      <w:proofErr w:type="spellStart"/>
+      <w:r>
+        <w:rPr>
+          <w:szCs w:val="24"/>
+        </w:rPr>
+        <w:t>писање</w:t>
+      </w:r>
+      <w:proofErr w:type="spellEnd"/>
+      <w:r>
+        <w:rPr>
+          <w:szCs w:val="24"/>
+        </w:rPr>
+        <w:t xml:space="preserve"> </w:t>
+      </w:r>
+      <w:proofErr w:type="spellStart"/>
+      <w:r>
+        <w:rPr>
+          <w:szCs w:val="24"/>
+        </w:rPr>
+        <w:t>спецификације</w:t>
+      </w:r>
+      <w:proofErr w:type="spellEnd"/>
+      <w:r>
+        <w:rPr>
+          <w:szCs w:val="24"/>
+        </w:rPr>
+        <w:t xml:space="preserve"> </w:t>
+      </w:r>
+      <w:proofErr w:type="spellStart"/>
+      <w:r>
+        <w:rPr>
+          <w:szCs w:val="24"/>
+        </w:rPr>
+        <w:t>сценарија</w:t>
+      </w:r>
+      <w:proofErr w:type="spellEnd"/>
+      <w:r>
+        <w:rPr>
+          <w:szCs w:val="24"/>
+        </w:rPr>
+        <w:t xml:space="preserve"> </w:t>
+      </w:r>
+      <w:proofErr w:type="spellStart"/>
+      <w:r>
+        <w:rPr>
+          <w:szCs w:val="24"/>
+        </w:rPr>
+        <w:t>употребе</w:t>
+      </w:r>
+      <w:proofErr w:type="spellEnd"/>
+      <w:r>
+        <w:rPr>
+          <w:szCs w:val="24"/>
+        </w:rPr>
+        <w:t xml:space="preserve"> </w:t>
+      </w:r>
+      <w:proofErr w:type="spellStart"/>
+      <w:r>
+        <w:rPr>
+          <w:szCs w:val="24"/>
+        </w:rPr>
+        <w:t>функционалности</w:t>
+      </w:r>
+      <w:proofErr w:type="spellEnd"/>
     </w:p>
     <w:p>
       <w:pPr>
@@ -2109,10 +2945,20 @@
         </w:numPr>
       </w:pPr>
       <w:bookmarkStart w:id="5" w:name="_Toc34449224"/>
-      <w:r>
-        <w:t>Отворена питања</w:t>
+      <w:proofErr w:type="spellStart"/>
+      <w:r>
+        <w:t>Отворена</w:t>
+      </w:r>
+      <w:proofErr w:type="spellEnd"/>
+      <w:r>
+        <w:t xml:space="preserve"> </w:t>
+      </w:r>
+      <w:proofErr w:type="spellStart"/>
+      <w:r>
+        <w:t>питања</w:t>
       </w:r>
       <w:bookmarkEnd w:id="5"/>
+      <w:proofErr w:type="spellEnd"/>
     </w:p>
     <w:tbl>
       <w:tblPr>
@@ -2132,9 +2978,19 @@
             <w:tcW w:w="3192" w:type="dxa"/>
           </w:tcPr>
           <w:p>
-            <w:r>
-              <w:t>Редни број</w:t>
-            </w:r>
+            <w:proofErr w:type="spellStart"/>
+            <w:r>
+              <w:t>Редни</w:t>
+            </w:r>
+            <w:proofErr w:type="spellEnd"/>
+            <w:r>
+              <w:t xml:space="preserve"> </w:t>
+            </w:r>
+            <w:proofErr w:type="spellStart"/>
+            <w:r>
+              <w:t>број</w:t>
+            </w:r>
+            <w:proofErr w:type="spellEnd"/>
           </w:p>
         </w:tc>
         <w:tc>
@@ -2142,9 +2998,11 @@
             <w:tcW w:w="3192" w:type="dxa"/>
           </w:tcPr>
           <w:p>
+            <w:proofErr w:type="spellStart"/>
             <w:r>
               <w:t>Опис</w:t>
             </w:r>
+            <w:proofErr w:type="spellEnd"/>
           </w:p>
         </w:tc>
         <w:tc>
@@ -2152,9 +3010,11 @@
             <w:tcW w:w="3192" w:type="dxa"/>
           </w:tcPr>
           <w:p>
+            <w:proofErr w:type="spellStart"/>
             <w:r>
               <w:t>Решење</w:t>
             </w:r>
+            <w:proofErr w:type="spellEnd"/>
           </w:p>
         </w:tc>
       </w:tr>
@@ -2174,8 +3034,61 @@
             <w:tcW w:w="3192" w:type="dxa"/>
           </w:tcPr>
           <w:p>
-            <w:r>
-              <w:t>Да ли је потребно јединствено корисничко име?</w:t>
+            <w:proofErr w:type="spellStart"/>
+            <w:r>
+              <w:t>Да</w:t>
+            </w:r>
+            <w:proofErr w:type="spellEnd"/>
+            <w:r>
+              <w:t xml:space="preserve"> </w:t>
+            </w:r>
+            <w:proofErr w:type="spellStart"/>
+            <w:r>
+              <w:t>ли</w:t>
+            </w:r>
+            <w:proofErr w:type="spellEnd"/>
+            <w:r>
+              <w:t xml:space="preserve"> </w:t>
+            </w:r>
+            <w:proofErr w:type="spellStart"/>
+            <w:r>
+              <w:t>је</w:t>
+            </w:r>
+            <w:proofErr w:type="spellEnd"/>
+            <w:r>
+              <w:t xml:space="preserve"> </w:t>
+            </w:r>
+            <w:proofErr w:type="spellStart"/>
+            <w:r>
+              <w:t>потребно</w:t>
+            </w:r>
+            <w:proofErr w:type="spellEnd"/>
+            <w:r>
+              <w:t xml:space="preserve"> </w:t>
+            </w:r>
+            <w:proofErr w:type="spellStart"/>
+            <w:r>
+              <w:t>јединствено</w:t>
+            </w:r>
+            <w:proofErr w:type="spellEnd"/>
+            <w:r>
+              <w:t xml:space="preserve"> </w:t>
+            </w:r>
+            <w:proofErr w:type="spellStart"/>
+            <w:r>
+              <w:t>корисничко</w:t>
+            </w:r>
+            <w:proofErr w:type="spellEnd"/>
+            <w:r>
+              <w:t xml:space="preserve"> </w:t>
+            </w:r>
+            <w:proofErr w:type="spellStart"/>
+            <w:r>
+              <w:t>име</w:t>
+            </w:r>
+            <w:proofErr w:type="spellEnd"/>
+            <w:r>
+              <w:t>?</w:t>
             </w:r>
           </w:p>
         </w:tc>
@@ -2216,10 +3129,36 @@
         </w:numPr>
       </w:pPr>
       <w:bookmarkStart w:id="6" w:name="_Toc34449225"/>
-      <w:r>
-        <w:t>Сценарио регистровања новог корисника</w:t>
+      <w:proofErr w:type="spellStart"/>
+      <w:r>
+        <w:t>Сценарио</w:t>
+      </w:r>
+      <w:proofErr w:type="spellEnd"/>
+      <w:r>
+        <w:t xml:space="preserve"> </w:t>
+      </w:r>
+      <w:proofErr w:type="spellStart"/>
+      <w:r>
+        <w:t>регистровања</w:t>
+      </w:r>
+      <w:proofErr w:type="spellEnd"/>
+      <w:r>
+        <w:t xml:space="preserve"> </w:t>
+      </w:r>
+      <w:proofErr w:type="spellStart"/>
+      <w:r>
+        <w:t>новог</w:t>
+      </w:r>
+      <w:proofErr w:type="spellEnd"/>
+      <w:r>
+        <w:t xml:space="preserve"> </w:t>
+      </w:r>
+      <w:proofErr w:type="spellStart"/>
+      <w:r>
+        <w:t>корисника</w:t>
       </w:r>
       <w:bookmarkEnd w:id="6"/>
+      <w:proofErr w:type="spellEnd"/>
     </w:p>
     <w:p>
       <w:pPr>
@@ -2230,10 +3169,20 @@
         </w:numPr>
       </w:pPr>
       <w:bookmarkStart w:id="7" w:name="_Toc34449226"/>
-      <w:r>
-        <w:t>Кратак опис</w:t>
+      <w:proofErr w:type="spellStart"/>
+      <w:r>
+        <w:t>Кратак</w:t>
+      </w:r>
+      <w:proofErr w:type="spellEnd"/>
+      <w:r>
+        <w:t xml:space="preserve"> </w:t>
+      </w:r>
+      <w:proofErr w:type="spellStart"/>
+      <w:r>
+        <w:t>опис</w:t>
       </w:r>
       <w:bookmarkEnd w:id="7"/>
+      <w:proofErr w:type="spellEnd"/>
     </w:p>
     <w:p>
       <w:pPr>
@@ -2310,12 +3259,56 @@
       <w:r>
         <w:t xml:space="preserve">      2.2.1 </w:t>
       </w:r>
+      <w:proofErr w:type="spellStart"/>
       <w:r>
         <w:rPr>
           <w:u w:val="single"/>
         </w:rPr>
-        <w:t>Корисник се успешно региструје</w:t>
-      </w:r>
+        <w:t>Корисник</w:t>
+      </w:r>
+      <w:proofErr w:type="spellEnd"/>
+      <w:r>
+        <w:rPr>
+          <w:u w:val="single"/>
+        </w:rPr>
+        <w:t xml:space="preserve"> </w:t>
+      </w:r>
+      <w:proofErr w:type="spellStart"/>
+      <w:r>
+        <w:rPr>
+          <w:u w:val="single"/>
+        </w:rPr>
+        <w:t>се</w:t>
+      </w:r>
+      <w:proofErr w:type="spellEnd"/>
+      <w:r>
+        <w:rPr>
+          <w:u w:val="single"/>
+        </w:rPr>
+        <w:t xml:space="preserve"> </w:t>
+      </w:r>
+      <w:proofErr w:type="spellStart"/>
+      <w:r>
+        <w:rPr>
+          <w:u w:val="single"/>
+        </w:rPr>
+        <w:t>успешно</w:t>
+      </w:r>
+      <w:proofErr w:type="spellEnd"/>
+      <w:r>
+        <w:rPr>
+          <w:u w:val="single"/>
+        </w:rPr>
+        <w:t xml:space="preserve"> </w:t>
+      </w:r>
+      <w:proofErr w:type="spellStart"/>
+      <w:r>
+        <w:rPr>
+          <w:u w:val="single"/>
+        </w:rPr>
+        <w:t>региструје</w:t>
+      </w:r>
+      <w:proofErr w:type="spellEnd"/>
     </w:p>
     <w:p>
       <w:pPr>
@@ -2327,7 +3320,70 @@
       </w:r>
       <w:r>
         <w:tab/>
-        <w:t>Приказује се одговарајућа форма за унос података и регистровање.</w:t>
+      </w:r>
+      <w:proofErr w:type="spellStart"/>
+      <w:r>
+        <w:t>Приказује</w:t>
+      </w:r>
+      <w:proofErr w:type="spellEnd"/>
+      <w:r>
+        <w:t xml:space="preserve"> </w:t>
+      </w:r>
+      <w:proofErr w:type="spellStart"/>
+      <w:r>
+        <w:t>се</w:t>
+      </w:r>
+      <w:proofErr w:type="spellEnd"/>
+      <w:r>
+        <w:t xml:space="preserve"> </w:t>
+      </w:r>
+      <w:proofErr w:type="spellStart"/>
+      <w:r>
+        <w:t>одговарајућа</w:t>
+      </w:r>
+      <w:proofErr w:type="spellEnd"/>
+      <w:r>
+        <w:t xml:space="preserve"> </w:t>
+      </w:r>
+      <w:proofErr w:type="spellStart"/>
+      <w:r>
+        <w:t>форма</w:t>
+      </w:r>
+      <w:proofErr w:type="spellEnd"/>
+      <w:r>
+        <w:t xml:space="preserve"> </w:t>
+      </w:r>
+      <w:proofErr w:type="spellStart"/>
+      <w:r>
+        <w:t>за</w:t>
+      </w:r>
+      <w:proofErr w:type="spellEnd"/>
+      <w:r>
+        <w:t xml:space="preserve"> </w:t>
+      </w:r>
+      <w:proofErr w:type="spellStart"/>
+      <w:r>
+        <w:t>унос</w:t>
+      </w:r>
+      <w:proofErr w:type="spellEnd"/>
+      <w:r>
+        <w:t xml:space="preserve"> </w:t>
+      </w:r>
+      <w:proofErr w:type="spellStart"/>
+      <w:r>
+        <w:t>података</w:t>
+      </w:r>
+      <w:proofErr w:type="spellEnd"/>
+      <w:r>
+        <w:t xml:space="preserve"> и </w:t>
+      </w:r>
+      <w:proofErr w:type="spellStart"/>
+      <w:r>
+        <w:t>регистровање</w:t>
+      </w:r>
+      <w:proofErr w:type="spellEnd"/>
+      <w:r>
+        <w:t>.</w:t>
       </w:r>
     </w:p>
     <w:p>
@@ -2335,8 +3391,53 @@
         <w:pStyle w:val="ListParagraph"/>
         <w:ind w:left="1080"/>
       </w:pPr>
-      <w:r>
-        <w:t>Од корисника се тражи да унесе:</w:t>
+      <w:proofErr w:type="spellStart"/>
+      <w:r>
+        <w:t>Од</w:t>
+      </w:r>
+      <w:proofErr w:type="spellEnd"/>
+      <w:r>
+        <w:t xml:space="preserve"> </w:t>
+      </w:r>
+      <w:proofErr w:type="spellStart"/>
+      <w:r>
+        <w:t>корисника</w:t>
+      </w:r>
+      <w:proofErr w:type="spellEnd"/>
+      <w:r>
+        <w:t xml:space="preserve"> </w:t>
+      </w:r>
+      <w:proofErr w:type="spellStart"/>
+      <w:r>
+        <w:t>се</w:t>
+      </w:r>
+      <w:proofErr w:type="spellEnd"/>
+      <w:r>
+        <w:t xml:space="preserve"> </w:t>
+      </w:r>
+      <w:proofErr w:type="spellStart"/>
+      <w:r>
+        <w:t>тражи</w:t>
+      </w:r>
+      <w:proofErr w:type="spellEnd"/>
+      <w:r>
+        <w:t xml:space="preserve"> </w:t>
+      </w:r>
+      <w:proofErr w:type="spellStart"/>
+      <w:r>
+        <w:t>да</w:t>
+      </w:r>
+      <w:proofErr w:type="spellEnd"/>
+      <w:r>
+        <w:t xml:space="preserve"> </w:t>
+      </w:r>
+      <w:proofErr w:type="spellStart"/>
+      <w:r>
+        <w:t>унесе</w:t>
+      </w:r>
+      <w:proofErr w:type="spellEnd"/>
+      <w:r>
+        <w:t>:</w:t>
       </w:r>
     </w:p>
     <w:p>
@@ -2347,9 +3448,11 @@
           <w:numId w:val="3"/>
         </w:numPr>
       </w:pPr>
+      <w:proofErr w:type="spellStart"/>
       <w:r>
         <w:t>Име</w:t>
       </w:r>
+      <w:proofErr w:type="spellEnd"/>
     </w:p>
     <w:p>
       <w:pPr>
@@ -2359,9 +3462,11 @@
           <w:numId w:val="3"/>
         </w:numPr>
       </w:pPr>
+      <w:proofErr w:type="spellStart"/>
       <w:r>
         <w:t>Презиме</w:t>
       </w:r>
+      <w:proofErr w:type="spellEnd"/>
     </w:p>
     <w:p>
       <w:pPr>
@@ -2371,9 +3476,19 @@
           <w:numId w:val="3"/>
         </w:numPr>
       </w:pPr>
-      <w:r>
-        <w:t>Корисничко име</w:t>
-      </w:r>
+      <w:proofErr w:type="spellStart"/>
+      <w:r>
+        <w:t>Корисничко</w:t>
+      </w:r>
+      <w:proofErr w:type="spellEnd"/>
+      <w:r>
+        <w:t xml:space="preserve"> </w:t>
+      </w:r>
+      <w:proofErr w:type="spellStart"/>
+      <w:r>
+        <w:t>име</w:t>
+      </w:r>
+      <w:proofErr w:type="spellEnd"/>
     </w:p>
     <w:p>
       <w:pPr>
@@ -2414,8 +3529,13 @@
         </w:numPr>
       </w:pPr>
       <w:r>
-        <w:t>E-mail адресу</w:t>
-      </w:r>
+        <w:t xml:space="preserve">E-mail </w:t>
+      </w:r>
+      <w:proofErr w:type="spellStart"/>
+      <w:r>
+        <w:t>адресу</w:t>
+      </w:r>
+      <w:proofErr w:type="spellEnd"/>
     </w:p>
     <w:p>
       <w:pPr>
@@ -2425,9 +3545,19 @@
           <w:numId w:val="3"/>
         </w:numPr>
       </w:pPr>
-      <w:r>
-        <w:t>Годину рођења</w:t>
-      </w:r>
+      <w:proofErr w:type="spellStart"/>
+      <w:r>
+        <w:t>Годину</w:t>
+      </w:r>
+      <w:proofErr w:type="spellEnd"/>
+      <w:r>
+        <w:t xml:space="preserve"> </w:t>
+      </w:r>
+      <w:proofErr w:type="spellStart"/>
+      <w:r>
+        <w:t>рођења</w:t>
+      </w:r>
+      <w:proofErr w:type="spellEnd"/>
     </w:p>
     <w:p>
       <w:pPr>
@@ -2437,9 +3567,11 @@
           <w:numId w:val="3"/>
         </w:numPr>
       </w:pPr>
+      <w:proofErr w:type="spellStart"/>
       <w:r>
         <w:t>Пол</w:t>
       </w:r>
+      <w:proofErr w:type="spellEnd"/>
     </w:p>
     <w:p>
       <w:pPr>
@@ -2449,8 +3581,70 @@
           <w:numId w:val="3"/>
         </w:numPr>
       </w:pPr>
-      <w:r>
-        <w:t>Број рачуна</w:t>
+      <w:proofErr w:type="spellStart"/>
+      <w:r>
+        <w:t>Број</w:t>
+      </w:r>
+      <w:proofErr w:type="spellEnd"/>
+      <w:r>
+        <w:t xml:space="preserve"> </w:t>
+      </w:r>
+      <w:r>
+        <w:rPr>
+          <w:lang w:val="sr-Cyrl-RS"/>
+        </w:rPr>
+        <w:t>кредитне картице</w:t>
+      </w:r>
+    </w:p>
+    <w:p>
+      <w:pPr>
+        <w:pStyle w:val="ListParagraph"/>
+        <w:numPr>
+          <w:ilvl w:val="0"/>
+          <w:numId w:val="3"/>
+        </w:numPr>
+      </w:pPr>
+      <w:r>
+        <w:rPr>
+          <w:lang w:val="sr-Cyrl-RS"/>
+        </w:rPr>
+        <w:t>Врсту кредитне картице</w:t>
+      </w:r>
+    </w:p>
+    <w:p>
+      <w:pPr>
+        <w:pStyle w:val="ListParagraph"/>
+        <w:numPr>
+          <w:ilvl w:val="0"/>
+          <w:numId w:val="3"/>
+        </w:numPr>
+      </w:pPr>
+      <w:r>
+        <w:rPr>
+          <w:lang w:val="sr-Latn-RS"/>
+        </w:rPr>
+        <w:t xml:space="preserve">CCV </w:t>
+      </w:r>
+      <w:r>
+        <w:rPr>
+          <w:lang w:val="sr-Cyrl-RS"/>
+        </w:rPr>
+        <w:t>код</w:t>
+      </w:r>
+    </w:p>
+    <w:p>
+      <w:pPr>
+        <w:pStyle w:val="ListParagraph"/>
+        <w:numPr>
+          <w:ilvl w:val="0"/>
+          <w:numId w:val="3"/>
+        </w:numPr>
+      </w:pPr>
+      <w:r>
+        <w:rPr>
+          <w:lang w:val="sr-Cyrl-RS"/>
+        </w:rPr>
+        <w:t>Датум истека картице</w:t>
       </w:r>
     </w:p>
     <w:p>
@@ -2463,8 +3657,77 @@
       <w:r>
         <w:t xml:space="preserve"> 2.  </w:t>
       </w:r>
-      <w:r>
-        <w:t>Корисник уноси податке у одговарајућа поља и притиска дугме „региструј се''.</w:t>
+      <w:proofErr w:type="spellStart"/>
+      <w:r>
+        <w:t>Корисник</w:t>
+      </w:r>
+      <w:proofErr w:type="spellEnd"/>
+      <w:r>
+        <w:t xml:space="preserve"> </w:t>
+      </w:r>
+      <w:proofErr w:type="spellStart"/>
+      <w:r>
+        <w:t>уноси</w:t>
+      </w:r>
+      <w:proofErr w:type="spellEnd"/>
+      <w:r>
+        <w:t xml:space="preserve"> </w:t>
+      </w:r>
+      <w:proofErr w:type="spellStart"/>
+      <w:r>
+        <w:t>податке</w:t>
+      </w:r>
+      <w:proofErr w:type="spellEnd"/>
+      <w:r>
+        <w:t xml:space="preserve"> у </w:t>
+      </w:r>
+      <w:proofErr w:type="spellStart"/>
+      <w:r>
+        <w:t>одговарајућа</w:t>
+      </w:r>
+      <w:proofErr w:type="spellEnd"/>
+      <w:r>
+        <w:t xml:space="preserve"> </w:t>
+      </w:r>
+      <w:proofErr w:type="spellStart"/>
+      <w:r>
+        <w:t>поља</w:t>
+      </w:r>
+      <w:proofErr w:type="spellEnd"/>
+      <w:r>
+        <w:t xml:space="preserve"> и </w:t>
+      </w:r>
+      <w:proofErr w:type="spellStart"/>
+      <w:r>
+        <w:t>притиска</w:t>
+      </w:r>
+      <w:proofErr w:type="spellEnd"/>
+      <w:r>
+        <w:t xml:space="preserve"> </w:t>
+      </w:r>
+      <w:proofErr w:type="spellStart"/>
+      <w:r>
+        <w:t>дугме</w:t>
+      </w:r>
+      <w:proofErr w:type="spellEnd"/>
+      <w:r>
+        <w:t xml:space="preserve"> „</w:t>
+      </w:r>
+      <w:proofErr w:type="spellStart"/>
+      <w:r>
+        <w:t>региструј</w:t>
+      </w:r>
+      <w:proofErr w:type="spellEnd"/>
+      <w:r>
+        <w:t xml:space="preserve"> </w:t>
+      </w:r>
+      <w:proofErr w:type="spellStart"/>
+      <w:r>
+        <w:t>се</w:t>
+      </w:r>
+      <w:proofErr w:type="spellEnd"/>
+      <w:r>
+        <w:t>''.</w:t>
       </w:r>
     </w:p>
     <w:p>
@@ -2472,13 +3735,191 @@
         <w:ind w:left="720"/>
       </w:pPr>
       <w:r>
-        <w:t xml:space="preserve">  3. Уколико су сви подаци валидни</w:t>
-      </w:r>
-      <w:r>
-        <w:t xml:space="preserve"> корисник је регистрован, у супротном му се приказује порука са информацијом који податак није валидан</w:t>
-      </w:r>
-      <w:r>
-        <w:t xml:space="preserve"> и враћа на корак број 1</w:t>
+        <w:t xml:space="preserve">  3. </w:t>
+      </w:r>
+      <w:proofErr w:type="spellStart"/>
+      <w:r>
+        <w:t>Уколико</w:t>
+      </w:r>
+      <w:proofErr w:type="spellEnd"/>
+      <w:r>
+        <w:t xml:space="preserve"> </w:t>
+      </w:r>
+      <w:proofErr w:type="spellStart"/>
+      <w:r>
+        <w:t>су</w:t>
+      </w:r>
+      <w:proofErr w:type="spellEnd"/>
+      <w:r>
+        <w:t xml:space="preserve"> </w:t>
+      </w:r>
+      <w:proofErr w:type="spellStart"/>
+      <w:r>
+        <w:t>сви</w:t>
+      </w:r>
+      <w:proofErr w:type="spellEnd"/>
+      <w:r>
+        <w:t xml:space="preserve"> </w:t>
+      </w:r>
+      <w:proofErr w:type="spellStart"/>
+      <w:r>
+        <w:t>подаци</w:t>
+      </w:r>
+      <w:proofErr w:type="spellEnd"/>
+      <w:r>
+        <w:t xml:space="preserve"> </w:t>
+      </w:r>
+      <w:proofErr w:type="spellStart"/>
+      <w:r>
+        <w:t>валидни</w:t>
+      </w:r>
+      <w:proofErr w:type="spellEnd"/>
+      <w:r>
+        <w:t xml:space="preserve"> </w:t>
+      </w:r>
+      <w:proofErr w:type="spellStart"/>
+      <w:r>
+        <w:t>корисник</w:t>
+      </w:r>
+      <w:proofErr w:type="spellEnd"/>
+      <w:r>
+        <w:t xml:space="preserve"> </w:t>
+      </w:r>
+      <w:proofErr w:type="spellStart"/>
+      <w:r>
+        <w:t>је</w:t>
+      </w:r>
+      <w:proofErr w:type="spellEnd"/>
+      <w:r>
+        <w:t xml:space="preserve"> </w:t>
+      </w:r>
+      <w:proofErr w:type="spellStart"/>
+      <w:r>
+        <w:t>регистрован</w:t>
+      </w:r>
+      <w:proofErr w:type="spellEnd"/>
+      <w:r>
+        <w:t xml:space="preserve">, у </w:t>
+      </w:r>
+      <w:proofErr w:type="spellStart"/>
+      <w:r>
+        <w:t>супротном</w:t>
+      </w:r>
+      <w:proofErr w:type="spellEnd"/>
+      <w:r>
+        <w:t xml:space="preserve"> </w:t>
+      </w:r>
+      <w:proofErr w:type="spellStart"/>
+      <w:r>
+        <w:t>му</w:t>
+      </w:r>
+      <w:proofErr w:type="spellEnd"/>
+      <w:r>
+        <w:t xml:space="preserve"> </w:t>
+      </w:r>
+      <w:proofErr w:type="spellStart"/>
+      <w:r>
+        <w:t>се</w:t>
+      </w:r>
+      <w:proofErr w:type="spellEnd"/>
+      <w:r>
+        <w:t xml:space="preserve"> </w:t>
+      </w:r>
+      <w:proofErr w:type="spellStart"/>
+      <w:r>
+        <w:t>приказује</w:t>
+      </w:r>
+      <w:proofErr w:type="spellEnd"/>
+      <w:r>
+        <w:t xml:space="preserve"> </w:t>
+      </w:r>
+      <w:proofErr w:type="spellStart"/>
+      <w:r>
+        <w:t>порука</w:t>
+      </w:r>
+      <w:proofErr w:type="spellEnd"/>
+      <w:r>
+        <w:t xml:space="preserve"> </w:t>
+      </w:r>
+      <w:proofErr w:type="spellStart"/>
+      <w:r>
+        <w:t>са</w:t>
+      </w:r>
+      <w:proofErr w:type="spellEnd"/>
+      <w:r>
+        <w:t xml:space="preserve"> </w:t>
+      </w:r>
+      <w:proofErr w:type="spellStart"/>
+      <w:r>
+        <w:t>информацијом</w:t>
+      </w:r>
+      <w:proofErr w:type="spellEnd"/>
+      <w:r>
+        <w:t xml:space="preserve"> </w:t>
+      </w:r>
+      <w:proofErr w:type="spellStart"/>
+      <w:r>
+        <w:t>који</w:t>
+      </w:r>
+      <w:proofErr w:type="spellEnd"/>
+      <w:r>
+        <w:t xml:space="preserve"> </w:t>
+      </w:r>
+      <w:proofErr w:type="spellStart"/>
+      <w:r>
+        <w:t>податак</w:t>
+      </w:r>
+      <w:proofErr w:type="spellEnd"/>
+      <w:r>
+        <w:t xml:space="preserve"> </w:t>
+      </w:r>
+      <w:proofErr w:type="spellStart"/>
+      <w:r>
+        <w:t>није</w:t>
+      </w:r>
+      <w:proofErr w:type="spellEnd"/>
+      <w:r>
+        <w:t xml:space="preserve"> </w:t>
+      </w:r>
+      <w:proofErr w:type="spellStart"/>
+      <w:r>
+        <w:t>валидан</w:t>
+      </w:r>
+      <w:proofErr w:type="spellEnd"/>
+      <w:r>
+        <w:t xml:space="preserve"> и </w:t>
+      </w:r>
+      <w:proofErr w:type="spellStart"/>
+      <w:r>
+        <w:t>враћа</w:t>
+      </w:r>
+      <w:proofErr w:type="spellEnd"/>
+      <w:r>
+        <w:t xml:space="preserve"> </w:t>
+      </w:r>
+      <w:proofErr w:type="spellStart"/>
+      <w:r>
+        <w:t>на</w:t>
+      </w:r>
+      <w:proofErr w:type="spellEnd"/>
+      <w:r>
+        <w:t xml:space="preserve"> </w:t>
+      </w:r>
+      <w:proofErr w:type="spellStart"/>
+      <w:r>
+        <w:t>корак</w:t>
+      </w:r>
+      <w:proofErr w:type="spellEnd"/>
+      <w:r>
+        <w:t xml:space="preserve"> </w:t>
+      </w:r>
+      <w:proofErr w:type="spellStart"/>
+      <w:r>
+        <w:t>број</w:t>
+      </w:r>
+      <w:proofErr w:type="spellEnd"/>
+      <w:r>
+        <w:t xml:space="preserve"> 1</w:t>
       </w:r>
       <w:r>
         <w:t>.</w:t>
@@ -2518,8 +3959,13 @@
         <w:pStyle w:val="ListParagraph"/>
         <w:ind w:left="1080"/>
       </w:pPr>
-      <w:r>
-        <w:t>Нема.</w:t>
+      <w:proofErr w:type="spellStart"/>
+      <w:r>
+        <w:t>Нема</w:t>
+      </w:r>
+      <w:proofErr w:type="spellEnd"/>
+      <w:r>
+        <w:t>.</w:t>
       </w:r>
     </w:p>
     <w:p>
@@ -2531,18 +3977,25 @@
         </w:numPr>
       </w:pPr>
       <w:bookmarkStart w:id="10" w:name="_Toc34449229"/>
+      <w:proofErr w:type="spellStart"/>
       <w:r>
         <w:t>Предуслов</w:t>
       </w:r>
       <w:bookmarkEnd w:id="10"/>
+      <w:proofErr w:type="spellEnd"/>
     </w:p>
     <w:p>
       <w:pPr>
         <w:pStyle w:val="ListParagraph"/>
         <w:ind w:left="1080"/>
       </w:pPr>
-      <w:r>
-        <w:t>Нема.</w:t>
+      <w:proofErr w:type="spellStart"/>
+      <w:r>
+        <w:t>Нема</w:t>
+      </w:r>
+      <w:proofErr w:type="spellEnd"/>
+      <w:r>
+        <w:t>.</w:t>
       </w:r>
     </w:p>
     <w:p>
@@ -2554,18 +4007,73 @@
         </w:numPr>
       </w:pPr>
       <w:bookmarkStart w:id="11" w:name="_Toc34449230"/>
+      <w:proofErr w:type="spellStart"/>
       <w:r>
         <w:t>Последице</w:t>
       </w:r>
       <w:bookmarkEnd w:id="11"/>
+      <w:proofErr w:type="spellEnd"/>
     </w:p>
     <w:p>
       <w:pPr>
         <w:pStyle w:val="ListParagraph"/>
         <w:ind w:left="1080"/>
       </w:pPr>
-      <w:r>
-        <w:t>Корисник постаје регистрован, подаци се чувају у бази.</w:t>
+      <w:proofErr w:type="spellStart"/>
+      <w:r>
+        <w:t>Корисник</w:t>
+      </w:r>
+      <w:proofErr w:type="spellEnd"/>
+      <w:r>
+        <w:t xml:space="preserve"> </w:t>
+      </w:r>
+      <w:proofErr w:type="spellStart"/>
+      <w:r>
+        <w:t>постаје</w:t>
+      </w:r>
+      <w:proofErr w:type="spellEnd"/>
+      <w:r>
+        <w:t xml:space="preserve"> </w:t>
+      </w:r>
+      <w:proofErr w:type="spellStart"/>
+      <w:r>
+        <w:t>регистрован</w:t>
+      </w:r>
+      <w:proofErr w:type="spellEnd"/>
+      <w:r>
+        <w:t xml:space="preserve">, </w:t>
+      </w:r>
+      <w:proofErr w:type="spellStart"/>
+      <w:r>
+        <w:t>подаци</w:t>
+      </w:r>
+      <w:proofErr w:type="spellEnd"/>
+      <w:r>
+        <w:t xml:space="preserve"> </w:t>
+      </w:r>
+      <w:proofErr w:type="spellStart"/>
+      <w:r>
+        <w:t>се</w:t>
+      </w:r>
+      <w:proofErr w:type="spellEnd"/>
+      <w:r>
+        <w:t xml:space="preserve"> </w:t>
+      </w:r>
+      <w:proofErr w:type="spellStart"/>
+      <w:r>
+        <w:t>чувају</w:t>
+      </w:r>
+      <w:proofErr w:type="spellEnd"/>
+      <w:r>
+        <w:t xml:space="preserve"> у </w:t>
+      </w:r>
+      <w:proofErr w:type="spellStart"/>
+      <w:r>
+        <w:t>бази</w:t>
+      </w:r>
+      <w:proofErr w:type="spellEnd"/>
+      <w:r>
+        <w:t>.</w:t>
       </w:r>
     </w:p>
     <w:p>
@@ -4080,7 +5588,7 @@
 </file>
 
 <file path=customXml/itemProps1.xml><?xml version="1.0" encoding="utf-8"?>
-<ds:datastoreItem xmlns:ds="http://schemas.openxmlformats.org/officeDocument/2006/customXml" ds:itemID="{94A30AF6-8DB1-454A-8F2A-D76BEC869E1F}">
+<ds:datastoreItem xmlns:ds="http://schemas.openxmlformats.org/officeDocument/2006/customXml" ds:itemID="{326D9FF1-7628-469E-A867-1AEB0F882BC5}">
   <ds:schemaRefs>
     <ds:schemaRef ds:uri="http://schemas.openxmlformats.org/officeDocument/2006/bibliography"/>
   </ds:schemaRefs>

</xml_diff>